<commit_message>
minior change to the report
</commit_message>
<xml_diff>
--- a/lab2report_song1602_wang_10876.docx
+++ b/lab2report_song1602_wang_10876.docx
@@ -4,25 +4,12 @@
   <w:body>
     <w:p>
       <w:r>
-        <w:t xml:space="preserve">Introduction to data mining lab2: Intro to </w:t>
-      </w:r>
-      <w:proofErr w:type="spellStart"/>
-      <w:r>
-        <w:t>scikit</w:t>
-      </w:r>
-      <w:proofErr w:type="spellEnd"/>
-      <w:r>
-        <w:t xml:space="preserve"> learn</w:t>
+        <w:t>Introduction to data mining lab2: Intro to scikit learn</w:t>
       </w:r>
     </w:p>
     <w:p>
-      <w:proofErr w:type="spellStart"/>
-      <w:r>
-        <w:t>Renfei</w:t>
-      </w:r>
-      <w:proofErr w:type="spellEnd"/>
-      <w:r>
-        <w:t xml:space="preserve"> Wang (wang.10876) Qi Song(song.1602) </w:t>
+      <w:r>
+        <w:t xml:space="preserve">Renfei Wang (wang.10876) Qi Song(song.1602) </w:t>
       </w:r>
     </w:p>
     <w:p>
@@ -33,15 +20,7 @@
         <w:t xml:space="preserve">show some key characters of the </w:t>
       </w:r>
       <w:r>
-        <w:t>data. We then train-test split to separate the test set and training set as the subset of the dataset. And N-neighbors algorithm was applied to solve this classification problem. We used default hyperparameters (</w:t>
-      </w:r>
-      <w:proofErr w:type="spellStart"/>
-      <w:r>
-        <w:t>n_neighbors</w:t>
-      </w:r>
-      <w:proofErr w:type="spellEnd"/>
-      <w:r>
-        <w:t xml:space="preserve">=5) and grid search and finally compare them on the testing set. We discovered that models with hyperparameters tuned via grid search have minor performance boost with accuracy on training set. </w:t>
+        <w:t xml:space="preserve">data. We then train-test split to separate the test set and training set as the subset of the dataset. And N-neighbors algorithm was applied to solve this classification problem. We used default hyperparameters (n_neighbors=5) and grid search and finally compare them on the testing set. We discovered that models with hyperparameters tuned via grid search have minor performance boost with accuracy on training set. </w:t>
       </w:r>
     </w:p>
     <w:p>
@@ -58,15 +37,7 @@
     </w:p>
     <w:p>
       <w:r>
-        <w:t xml:space="preserve">After load the data into </w:t>
-      </w:r>
-      <w:proofErr w:type="spellStart"/>
-      <w:r>
-        <w:t>dataframe</w:t>
-      </w:r>
-      <w:proofErr w:type="spellEnd"/>
-      <w:r>
-        <w:t xml:space="preserve">, we plotted the data </w:t>
+        <w:t xml:space="preserve">After load the data into dataframe, we plotted the data </w:t>
       </w:r>
       <w:r>
         <w:t>with different color by their class, as shown in figure 1, the data points that are labeled as class 1 are rendered in yellow, and the data points labeled as class 0 are rendered as purple. As we can see from the figure, the label 0 class are tend to appear on the top half of the plot to the right, and the label 1 class are tend to appear on the bottom part of the figure to the left and they slightly overlapped with each other. As we can see in the figure 2</w:t>
@@ -97,63 +68,12 @@
         <w:t xml:space="preserve">We first set columns a1 and a2 as attributes, which should be the input of the model, and class column as the label, which is the desired output given specific input pattern. We </w:t>
       </w:r>
       <w:r>
-        <w:t xml:space="preserve">use the </w:t>
-      </w:r>
-      <w:proofErr w:type="spellStart"/>
-      <w:proofErr w:type="gramStart"/>
-      <w:r>
-        <w:t>sklearn.model</w:t>
-      </w:r>
-      <w:proofErr w:type="gramEnd"/>
-      <w:r>
-        <w:t>_selection.train_test_split</w:t>
-      </w:r>
-      <w:proofErr w:type="spellEnd"/>
-      <w:r>
-        <w:t xml:space="preserve"> method to split the data into training set and test set with test set size at 0.2. The resulted training set contains 400 data entries and the test set contains 100 data entries. </w:t>
+        <w:t xml:space="preserve">use the sklearn.model_selection.train_test_split method to split the data into training set and test set with test set size at 0.2. The resulted training set contains 400 data entries and the test set contains 100 data entries. </w:t>
       </w:r>
     </w:p>
     <w:p>
       <w:r>
-        <w:t xml:space="preserve">We further use </w:t>
-      </w:r>
-      <w:proofErr w:type="spellStart"/>
-      <w:proofErr w:type="gramStart"/>
-      <w:r>
-        <w:t>sklearn.preprocessing</w:t>
-      </w:r>
-      <w:proofErr w:type="gramEnd"/>
-      <w:r>
-        <w:t>.MinMaxScaler</w:t>
-      </w:r>
-      <w:proofErr w:type="spellEnd"/>
-      <w:r>
-        <w:t xml:space="preserve"> to transform the attribute into the range of 0 to 1. The scaler was </w:t>
-      </w:r>
-      <w:proofErr w:type="spellStart"/>
-      <w:r>
-        <w:t>fit_transformed</w:t>
-      </w:r>
-      <w:proofErr w:type="spellEnd"/>
-      <w:r>
-        <w:t xml:space="preserve"> on training set and then applied the transform function to the testing set. The attributes of testing set and training set after rescaling are shown in figure 4. Note that since the scaler was fitted on the training set, for </w:t>
-      </w:r>
-      <w:proofErr w:type="gramStart"/>
-      <w:r>
-        <w:t>in reality we</w:t>
-      </w:r>
-      <w:proofErr w:type="gramEnd"/>
-      <w:r>
-        <w:t xml:space="preserve"> should not have the knowledge of test data when we </w:t>
-      </w:r>
-      <w:r>
-        <w:t xml:space="preserve">are </w:t>
-      </w:r>
-      <w:r>
-        <w:t>applying</w:t>
-      </w:r>
-      <w:r>
-        <w:t xml:space="preserve"> the rescaling. So, it’s guaranteed that the max value of each attribute in training set is 1 and minimum is 0, as shown in figure 4(a), which is not true for testing set, as shown in figure 4(b). </w:t>
+        <w:t xml:space="preserve">We further use sklearn.preprocessing.MinMaxScaler to transform the attribute into the range of 0 to 1. The scaler was fit_transformed on training set and then applied the transform function to the testing set. The attributes of testing set and training set after rescaling are shown in figure 4. Note that since the scaler was fitted on the training set, for in reality we should not have the knowledge of test data when we are applying the rescaling. So, it’s guaranteed that the max value of each attribute in training set is 1 and minimum is 0, as shown in figure 4(a), which is not true for testing set, as shown in figure 4(b). </w:t>
       </w:r>
     </w:p>
     <w:p>
@@ -170,15 +90,7 @@
     </w:p>
     <w:p>
       <w:r>
-        <w:t xml:space="preserve">We first trained a 5 NN classifier on the training set, also employed grid search to try different numbers of </w:t>
-      </w:r>
-      <w:proofErr w:type="spellStart"/>
-      <w:r>
-        <w:t>n_neighbors</w:t>
-      </w:r>
-      <w:proofErr w:type="spellEnd"/>
-      <w:r>
-        <w:t xml:space="preserve"> </w:t>
+        <w:t xml:space="preserve">We first trained a 5 NN classifier on the training set, also employed grid search to try different numbers of n_neighbors </w:t>
       </w:r>
       <w:r>
         <w:rPr>
@@ -202,15 +114,7 @@
         <w:t>24</w:t>
       </w:r>
       <w:r>
-        <w:t xml:space="preserve"> NN model, and after </w:t>
-      </w:r>
-      <w:proofErr w:type="gramStart"/>
-      <w:r>
-        <w:t>retrain</w:t>
-      </w:r>
-      <w:proofErr w:type="gramEnd"/>
-      <w:r>
-        <w:t xml:space="preserve"> it on the entire training </w:t>
+        <w:t xml:space="preserve"> NN model, and after retrain it on the entire training </w:t>
       </w:r>
       <w:r>
         <w:lastRenderedPageBreak/>
@@ -220,7 +124,24 @@
         <w:t>9075</w:t>
       </w:r>
       <w:r>
-        <w:t xml:space="preserve"> accuracy on the training set. After that, we surprisingly found that their accuracy on the testing set are even better, with 5-NN at 0.9</w:t>
+        <w:t xml:space="preserve"> accuracy on the training set. After that</w:t>
+      </w:r>
+      <w:r>
+        <w:t xml:space="preserve"> </w:t>
+      </w:r>
+      <w:r>
+        <w:rPr>
+          <w:rFonts w:hint="eastAsia"/>
+        </w:rPr>
+        <w:t>w</w:t>
+      </w:r>
+      <w:r>
+        <w:t>e have the models tested on the test set obtained earlier</w:t>
+      </w:r>
+      <w:bookmarkStart w:id="0" w:name="_GoBack"/>
+      <w:bookmarkEnd w:id="0"/>
+      <w:r>
+        <w:t>, with 5-NN at 0.9</w:t>
       </w:r>
       <w:r>
         <w:t>0</w:t>
@@ -267,15 +188,7 @@
         <w:t xml:space="preserve">After completing the above experiment, we have acquired basic knowledge of a pipeline of applying machine learning algorithms to a set of data. We also tried some techniques that help us to understand the data better and help model selection. We observed that for K nearest neighbors classifier, as long as the </w:t>
       </w:r>
       <w:r>
-        <w:t xml:space="preserve">number of </w:t>
-      </w:r>
-      <w:proofErr w:type="spellStart"/>
-      <w:r>
-        <w:t>n_neighbors</w:t>
-      </w:r>
-      <w:proofErr w:type="spellEnd"/>
-      <w:r>
-        <w:t xml:space="preserve"> are in a reasonable range, the classifier may tends to have reasonable output; and from figure 5 and 6 we can observe that, most classification error that k-NN classifier make is the overlapping area of the two classes. </w:t>
+        <w:t xml:space="preserve">number of n_neighbors are in a reasonable range, the classifier may tends to have reasonable output; and from figure 5 and 6 we can observe that, most classification error that k-NN classifier make is the overlapping area of the two classes. </w:t>
       </w:r>
     </w:p>
     <w:p>
@@ -593,10 +506,7 @@
                           <w:txbxContent>
                             <w:p>
                               <w:r>
-                                <w:t xml:space="preserve">Figure </w:t>
-                              </w:r>
-                              <w:r>
-                                <w:t>2</w:t>
+                                <w:t>Figure 2</w:t>
                               </w:r>
                             </w:p>
                           </w:txbxContent>
@@ -640,14 +550,7 @@
                                   <w:sz w:val="18"/>
                                   <w:szCs w:val="18"/>
                                 </w:rPr>
-                                <w:t>Figure 2</w:t>
-                              </w:r>
-                              <w:r>
-                                <w:rPr>
-                                  <w:sz w:val="18"/>
-                                  <w:szCs w:val="18"/>
-                                </w:rPr>
-                                <w:t>(a)</w:t>
+                                <w:t>Figure 2(a)</w:t>
                               </w:r>
                             </w:p>
                           </w:txbxContent>
@@ -734,10 +637,7 @@
                     <w:txbxContent>
                       <w:p>
                         <w:r>
-                          <w:t xml:space="preserve">Figure </w:t>
-                        </w:r>
-                        <w:r>
-                          <w:t>2</w:t>
+                          <w:t>Figure 2</w:t>
                         </w:r>
                       </w:p>
                     </w:txbxContent>
@@ -758,14 +658,7 @@
                             <w:sz w:val="18"/>
                             <w:szCs w:val="18"/>
                           </w:rPr>
-                          <w:t>Figure 2</w:t>
-                        </w:r>
-                        <w:r>
-                          <w:rPr>
-                            <w:sz w:val="18"/>
-                            <w:szCs w:val="18"/>
-                          </w:rPr>
-                          <w:t>(a)</w:t>
+                          <w:t>Figure 2(a)</w:t>
                         </w:r>
                       </w:p>
                     </w:txbxContent>
@@ -913,10 +806,7 @@
                           <w:txbxContent>
                             <w:p>
                               <w:r>
-                                <w:t xml:space="preserve">Figure </w:t>
-                              </w:r>
-                              <w:r>
-                                <w:t>3</w:t>
+                                <w:t>Figure 3</w:t>
                               </w:r>
                             </w:p>
                           </w:txbxContent>
@@ -1106,10 +996,7 @@
                     <w:txbxContent>
                       <w:p>
                         <w:r>
-                          <w:t xml:space="preserve">Figure </w:t>
-                        </w:r>
-                        <w:r>
-                          <w:t>3</w:t>
+                          <w:t>Figure 3</w:t>
                         </w:r>
                       </w:p>
                     </w:txbxContent>
@@ -1364,10 +1251,7 @@
                           <w:txbxContent>
                             <w:p>
                               <w:r>
-                                <w:t xml:space="preserve">Figure </w:t>
-                              </w:r>
-                              <w:r>
-                                <w:t>4</w:t>
+                                <w:t>Figure 4</w:t>
                               </w:r>
                             </w:p>
                           </w:txbxContent>
@@ -1418,14 +1302,7 @@
                                   <w:sz w:val="18"/>
                                   <w:szCs w:val="18"/>
                                 </w:rPr>
-                                <w:t xml:space="preserve"> </w:t>
-                              </w:r>
-                              <w:r>
-                                <w:rPr>
-                                  <w:sz w:val="18"/>
-                                  <w:szCs w:val="18"/>
-                                </w:rPr>
-                                <w:t>4</w:t>
+                                <w:t xml:space="preserve"> 4</w:t>
                               </w:r>
                               <w:r>
                                 <w:rPr>
@@ -1536,10 +1413,7 @@
                     <w:txbxContent>
                       <w:p>
                         <w:r>
-                          <w:t xml:space="preserve">Figure </w:t>
-                        </w:r>
-                        <w:r>
-                          <w:t>4</w:t>
+                          <w:t>Figure 4</w:t>
                         </w:r>
                       </w:p>
                     </w:txbxContent>
@@ -1567,14 +1441,7 @@
                             <w:sz w:val="18"/>
                             <w:szCs w:val="18"/>
                           </w:rPr>
-                          <w:t xml:space="preserve"> </w:t>
-                        </w:r>
-                        <w:r>
-                          <w:rPr>
-                            <w:sz w:val="18"/>
-                            <w:szCs w:val="18"/>
-                          </w:rPr>
-                          <w:t>4</w:t>
+                          <w:t xml:space="preserve"> 4</w:t>
                         </w:r>
                         <w:r>
                           <w:rPr>
@@ -1709,10 +1576,7 @@
                           <w:txbxContent>
                             <w:p>
                               <w:r>
-                                <w:t xml:space="preserve">Figure </w:t>
-                              </w:r>
-                              <w:r>
-                                <w:t>5: Prediction of 5-NN on test set</w:t>
+                                <w:t>Figure 5: Prediction of 5-NN on test set</w:t>
                               </w:r>
                             </w:p>
                           </w:txbxContent>
@@ -1763,14 +1627,7 @@
                                   <w:sz w:val="18"/>
                                   <w:szCs w:val="18"/>
                                 </w:rPr>
-                                <w:t xml:space="preserve"> </w:t>
-                              </w:r>
-                              <w:r>
-                                <w:rPr>
-                                  <w:sz w:val="18"/>
-                                  <w:szCs w:val="18"/>
-                                </w:rPr>
-                                <w:t>5</w:t>
+                                <w:t xml:space="preserve"> 5</w:t>
                               </w:r>
                               <w:r>
                                 <w:rPr>
@@ -1828,14 +1685,7 @@
                                   <w:sz w:val="18"/>
                                   <w:szCs w:val="18"/>
                                 </w:rPr>
-                                <w:t xml:space="preserve"> </w:t>
-                              </w:r>
-                              <w:r>
-                                <w:rPr>
-                                  <w:sz w:val="18"/>
-                                  <w:szCs w:val="18"/>
-                                </w:rPr>
-                                <w:t>5</w:t>
+                                <w:t xml:space="preserve"> 5</w:t>
                               </w:r>
                               <w:r>
                                 <w:rPr>
@@ -1947,10 +1797,7 @@
                     <w:txbxContent>
                       <w:p>
                         <w:r>
-                          <w:t xml:space="preserve">Figure </w:t>
-                        </w:r>
-                        <w:r>
-                          <w:t>5: Prediction of 5-NN on test set</w:t>
+                          <w:t>Figure 5: Prediction of 5-NN on test set</w:t>
                         </w:r>
                       </w:p>
                     </w:txbxContent>
@@ -1978,14 +1825,7 @@
                             <w:sz w:val="18"/>
                             <w:szCs w:val="18"/>
                           </w:rPr>
-                          <w:t xml:space="preserve"> </w:t>
-                        </w:r>
-                        <w:r>
-                          <w:rPr>
-                            <w:sz w:val="18"/>
-                            <w:szCs w:val="18"/>
-                          </w:rPr>
-                          <w:t>5</w:t>
+                          <w:t xml:space="preserve"> 5</w:t>
                         </w:r>
                         <w:r>
                           <w:rPr>
@@ -2020,14 +1860,7 @@
                             <w:sz w:val="18"/>
                             <w:szCs w:val="18"/>
                           </w:rPr>
-                          <w:t xml:space="preserve"> </w:t>
-                        </w:r>
-                        <w:r>
-                          <w:rPr>
-                            <w:sz w:val="18"/>
-                            <w:szCs w:val="18"/>
-                          </w:rPr>
-                          <w:t>5</w:t>
+                          <w:t xml:space="preserve"> 5</w:t>
                         </w:r>
                         <w:r>
                           <w:rPr>
@@ -2222,19 +2055,7 @@
                           <w:txbxContent>
                             <w:p>
                               <w:r>
-                                <w:t xml:space="preserve">Figure </w:t>
-                              </w:r>
-                              <w:r>
-                                <w:t>6</w:t>
-                              </w:r>
-                              <w:r>
-                                <w:t xml:space="preserve">: Prediction of </w:t>
-                              </w:r>
-                              <w:r>
-                                <w:t>24</w:t>
-                              </w:r>
-                              <w:r>
-                                <w:t>-NN on test set</w:t>
+                                <w:t>Figure 6: Prediction of 24-NN on test set</w:t>
                               </w:r>
                             </w:p>
                           </w:txbxContent>
@@ -2285,14 +2106,7 @@
                                   <w:sz w:val="18"/>
                                   <w:szCs w:val="18"/>
                                 </w:rPr>
-                                <w:t xml:space="preserve"> </w:t>
-                              </w:r>
-                              <w:r>
-                                <w:rPr>
-                                  <w:sz w:val="18"/>
-                                  <w:szCs w:val="18"/>
-                                </w:rPr>
-                                <w:t>6</w:t>
+                                <w:t xml:space="preserve"> 6</w:t>
                               </w:r>
                               <w:r>
                                 <w:rPr>
@@ -2350,14 +2164,7 @@
                                   <w:sz w:val="18"/>
                                   <w:szCs w:val="18"/>
                                 </w:rPr>
-                                <w:t xml:space="preserve"> </w:t>
-                              </w:r>
-                              <w:r>
-                                <w:rPr>
-                                  <w:sz w:val="18"/>
-                                  <w:szCs w:val="18"/>
-                                </w:rPr>
-                                <w:t>6</w:t>
+                                <w:t xml:space="preserve"> 6</w:t>
                               </w:r>
                               <w:r>
                                 <w:rPr>
@@ -2407,19 +2214,7 @@
                     <w:txbxContent>
                       <w:p>
                         <w:r>
-                          <w:t xml:space="preserve">Figure </w:t>
-                        </w:r>
-                        <w:r>
-                          <w:t>6</w:t>
-                        </w:r>
-                        <w:r>
-                          <w:t xml:space="preserve">: Prediction of </w:t>
-                        </w:r>
-                        <w:r>
-                          <w:t>24</w:t>
-                        </w:r>
-                        <w:r>
-                          <w:t>-NN on test set</w:t>
+                          <w:t>Figure 6: Prediction of 24-NN on test set</w:t>
                         </w:r>
                       </w:p>
                     </w:txbxContent>
@@ -2447,14 +2242,7 @@
                             <w:sz w:val="18"/>
                             <w:szCs w:val="18"/>
                           </w:rPr>
-                          <w:t xml:space="preserve"> </w:t>
-                        </w:r>
-                        <w:r>
-                          <w:rPr>
-                            <w:sz w:val="18"/>
-                            <w:szCs w:val="18"/>
-                          </w:rPr>
-                          <w:t>6</w:t>
+                          <w:t xml:space="preserve"> 6</w:t>
                         </w:r>
                         <w:r>
                           <w:rPr>
@@ -2489,14 +2277,7 @@
                             <w:sz w:val="18"/>
                             <w:szCs w:val="18"/>
                           </w:rPr>
-                          <w:t xml:space="preserve"> </w:t>
-                        </w:r>
-                        <w:r>
-                          <w:rPr>
-                            <w:sz w:val="18"/>
-                            <w:szCs w:val="18"/>
-                          </w:rPr>
-                          <w:t>6</w:t>
+                          <w:t xml:space="preserve"> 6</w:t>
                         </w:r>
                         <w:r>
                           <w:rPr>
@@ -2552,8 +2333,6 @@
           <w:szCs w:val="24"/>
         </w:rPr>
       </w:pPr>
-      <w:bookmarkStart w:id="0" w:name="_GoBack"/>
-      <w:bookmarkEnd w:id="0"/>
     </w:p>
     <w:p>
       <w:pPr>
@@ -2566,13 +2345,7 @@
         </w:rPr>
       </w:pPr>
     </w:p>
-    <w:p>
-      <w:pPr>
-        <w:rPr>
-          <w:rFonts w:hint="eastAsia"/>
-        </w:rPr>
-      </w:pPr>
-    </w:p>
+    <w:p/>
     <w:sectPr>
       <w:pgSz w:w="12240" w:h="15840"/>
       <w:pgMar w:top="1440" w:right="1440" w:bottom="1440" w:left="1440" w:header="720" w:footer="720" w:gutter="0"/>
@@ -2803,6 +2576,7 @@
     <w:lsdException w:name="HTML Sample" w:semiHidden="1" w:unhideWhenUsed="1"/>
     <w:lsdException w:name="HTML Typewriter" w:semiHidden="1" w:unhideWhenUsed="1"/>
     <w:lsdException w:name="HTML Variable" w:semiHidden="1" w:unhideWhenUsed="1"/>
+    <w:lsdException w:name="Normal Table" w:semiHidden="1" w:unhideWhenUsed="1"/>
     <w:lsdException w:name="annotation subject" w:semiHidden="1" w:unhideWhenUsed="1"/>
     <w:lsdException w:name="No List" w:semiHidden="1" w:unhideWhenUsed="1"/>
     <w:lsdException w:name="Outline List 1" w:semiHidden="1" w:unhideWhenUsed="1"/>
@@ -2848,9 +2622,11 @@
     <w:lsdException w:name="Table Subtle 1" w:semiHidden="1" w:unhideWhenUsed="1"/>
     <w:lsdException w:name="Table Subtle 2" w:semiHidden="1" w:unhideWhenUsed="1"/>
     <w:lsdException w:name="Table Web 1" w:semiHidden="1" w:unhideWhenUsed="1"/>
+    <w:lsdException w:name="Table Web 2" w:semiHidden="1" w:unhideWhenUsed="1"/>
     <w:lsdException w:name="Table Web 3" w:semiHidden="1" w:unhideWhenUsed="1"/>
     <w:lsdException w:name="Balloon Text" w:semiHidden="1" w:unhideWhenUsed="1"/>
     <w:lsdException w:name="Table Grid" w:uiPriority="39"/>
+    <w:lsdException w:name="Table Theme" w:semiHidden="1" w:unhideWhenUsed="1"/>
     <w:lsdException w:name="Placeholder Text" w:semiHidden="1"/>
     <w:lsdException w:name="No Spacing" w:uiPriority="1" w:qFormat="1"/>
     <w:lsdException w:name="Light Shading" w:uiPriority="60"/>

</xml_diff>